<commit_message>
Updated the aim of the paper
Aim of Paper update
</commit_message>
<xml_diff>
--- a/paperAI-Powered Fertility Prediction System.docx
+++ b/paperAI-Powered Fertility Prediction System.docx
@@ -797,78 +797,16 @@
       </w:r>
     </w:p>
     <w:p>
-      <w:pPr>
-        <w:bidi w:val="0"/>
-        <w:rPr>
-          <w:rFonts w:hint="default"/>
-          <w:lang w:val="en-US"/>
-        </w:rPr>
-      </w:pPr>
-      <w:r>
-        <w:rPr>
-          <w:rFonts w:hint="default"/>
-        </w:rPr>
-        <w:t>Since each person's menstrual cycle is unique, it can be difficult to predict how long it will last. The menstrual cycle, however, lasts an average of 28 days and often lasts between 21 and 35 days. You may estimate the length of your cycle and have a better sense of when your next period might come by keeping track of it over a few months. Additionally, a number of apps are available that can help with cycle tracking and forecasting.</w:t>
-      </w:r>
-      <w:r>
-        <w:rPr>
-          <w:rFonts w:hint="default"/>
-          <w:lang w:val="en-US"/>
-        </w:rPr>
-        <w:t xml:space="preserve"> This study is a evaluation of performance metrics to compare existing research with this current study.</w:t>
+      <w:r>
+        <w:t>This paper aims at predicting menstrual cycle length of women based past historical data. Accurate fertility prediction is crucial. It provides important knowledge for making decisions about family planning. Women can efficiently plan pregnancies, check the health of their reproductive systems, take preventative measures to guarantee overall health with precise knowledge of lengths of their menstrual cycles.</w:t>
       </w:r>
     </w:p>
     <w:p>
       <w:pPr>
         <w:bidi w:val="0"/>
-        <w:rPr>
-          <w:rFonts w:hint="default"/>
-        </w:rPr>
-      </w:pPr>
-    </w:p>
-    <w:p>
-      <w:pPr>
-        <w:bidi w:val="0"/>
-      </w:pPr>
-      <w:r>
-        <w:rPr>
-          <w:rFonts w:hint="default"/>
-        </w:rPr>
-        <w:t>The  aim of this research is to develop a real-time hybrid model for an AI-powered fertility prediction system for women</w:t>
-      </w:r>
-      <w:r>
-        <w:rPr>
-          <w:rFonts w:hint="default"/>
-          <w:lang w:val="en-US"/>
-        </w:rPr>
-        <w:t xml:space="preserve"> using</w:t>
-      </w:r>
-      <w:r>
-        <w:rPr>
-          <w:rFonts w:hint="default"/>
-        </w:rPr>
-        <w:t xml:space="preserve"> Decision Tree algorithm, Random Forest, and Linear Regression to accurately forecast the menstrual cycle length of a woman.</w:t>
-      </w:r>
-      <w:r>
-        <w:rPr>
-          <w:rFonts w:hint="default"/>
-          <w:lang w:val="en-US"/>
-        </w:rPr>
-        <w:t xml:space="preserve"> </w:t>
-      </w:r>
-      <w:r>
-        <w:rPr>
-          <w:rFonts w:hint="default"/>
-        </w:rPr>
-        <w:t>It focuses more on utilizing hybrid machine learning algorithms in tracking women fertility for accurate forecast of ovulation days and fertile window. As a result, it gives women a significant level of autonomy over child bearing decisions, family planning and life in general.</w:t>
-      </w:r>
-      <w:r>
-        <w:rPr>
-          <w:rFonts w:hint="default"/>
-          <w:lang w:val="en-US"/>
-        </w:rPr>
-        <w:t xml:space="preserve"> </w:t>
-      </w:r>
+      </w:pPr>
+      <w:bookmarkStart w:id="0" w:name="_GoBack"/>
+      <w:bookmarkEnd w:id="0"/>
       <w:r>
         <w:t>The study encompasses the following objectives:</w:t>
       </w:r>
@@ -3057,16 +2995,7 @@
           <w:rFonts w:hint="default"/>
           <w:lang w:val="en-US"/>
         </w:rPr>
-        <w:t xml:space="preserve"> [11</w:t>
-      </w:r>
-      <w:bookmarkStart w:id="0" w:name="_GoBack"/>
-      <w:bookmarkEnd w:id="0"/>
-      <w:r>
-        <w:rPr>
-          <w:rFonts w:hint="default"/>
-          <w:lang w:val="en-US"/>
-        </w:rPr>
-        <w:t>].</w:t>
+        <w:t xml:space="preserve"> [11].</w:t>
       </w:r>
     </w:p>
     <w:p>

</xml_diff>

<commit_message>
Updated record September 20, 2022, 3:50pm
</commit_message>
<xml_diff>
--- a/paperAI-Powered Fertility Prediction System.docx
+++ b/paperAI-Powered Fertility Prediction System.docx
@@ -806,8 +806,6 @@
       <w:r>
         <w:t>The existing research, as the current research review suggests, suggests future research in this field may concentrate on improving developed models through the incorporation of extra data sources, such as menstrual symptoms and hormonal data, and through the execution of more extensive investigations to verify conclusions in the existing system.</w:t>
       </w:r>
-      <w:bookmarkStart w:id="0" w:name="_GoBack"/>
-      <w:bookmarkEnd w:id="0"/>
     </w:p>
     <w:p>
       <w:r>
@@ -1522,7 +1520,7 @@
           <w:bCs w:val="0"/>
           <w:lang w:val="en-US"/>
         </w:rPr>
-        <w:t>EDA was conducted to gain insights into the data. data distributions were visualized, correlations, and patterns that can inform your modeling decisions.</w:t>
+        <w:t xml:space="preserve">Here are the activities of the EDA of this research. </w:t>
       </w:r>
     </w:p>
     <w:p>
@@ -1543,20 +1541,11 @@
       <w:r>
         <w:rPr>
           <w:rFonts w:hint="default"/>
-          <w:b/>
-          <w:bCs/>
-          <w:lang w:val="en-US"/>
-        </w:rPr>
-        <w:t>Feature Engineering</w:t>
-      </w:r>
-      <w:r>
-        <w:rPr>
-          <w:rFonts w:hint="default"/>
           <w:b w:val="0"/>
           <w:bCs w:val="0"/>
           <w:lang w:val="en-US"/>
         </w:rPr>
-        <w:t xml:space="preserve">: </w:t>
+        <w:t>Jupyter note was used,  after installing and importing the necessary librabries. The journey began thus;</w:t>
       </w:r>
     </w:p>
     <w:p>
@@ -1581,7 +1570,7 @@
           <w:bCs w:val="0"/>
           <w:lang w:val="en-US"/>
         </w:rPr>
-        <w:t>Engineer relevant features from the data. This may involve selecting important features, creating new ones, or transforming existing features to improve model performance.</w:t>
+        <w:t>Basically these are the python libraries needed:</w:t>
       </w:r>
     </w:p>
     <w:p>
@@ -1596,6 +1585,2157 @@
           <w:rFonts w:hint="default"/>
           <w:b w:val="0"/>
           <w:bCs w:val="0"/>
+          <w:lang w:val="en-US"/>
+        </w:rPr>
+      </w:pPr>
+      <w:r>
+        <w:rPr>
+          <w:rFonts w:hint="default"/>
+          <w:b w:val="0"/>
+          <w:bCs w:val="0"/>
+          <w:lang w:val="en-US"/>
+        </w:rPr>
+        <w:t>#Import the necessary librabries</w:t>
+      </w:r>
+    </w:p>
+    <w:p>
+      <w:pPr>
+        <w:numPr>
+          <w:ilvl w:val="0"/>
+          <w:numId w:val="0"/>
+        </w:numPr>
+        <w:bidi w:val="0"/>
+        <w:ind w:leftChars="0"/>
+        <w:rPr>
+          <w:rFonts w:hint="default"/>
+          <w:b w:val="0"/>
+          <w:bCs w:val="0"/>
+          <w:lang w:val="en-US"/>
+        </w:rPr>
+      </w:pPr>
+      <w:r>
+        <w:rPr>
+          <w:rFonts w:hint="default"/>
+          <w:b w:val="0"/>
+          <w:bCs w:val="0"/>
+          <w:lang w:val="en-US"/>
+        </w:rPr>
+        <w:t>import numpy as np</w:t>
+      </w:r>
+    </w:p>
+    <w:p>
+      <w:pPr>
+        <w:numPr>
+          <w:ilvl w:val="0"/>
+          <w:numId w:val="0"/>
+        </w:numPr>
+        <w:bidi w:val="0"/>
+        <w:ind w:leftChars="0"/>
+        <w:rPr>
+          <w:rFonts w:hint="default"/>
+          <w:b w:val="0"/>
+          <w:bCs w:val="0"/>
+          <w:lang w:val="en-US"/>
+        </w:rPr>
+      </w:pPr>
+      <w:r>
+        <w:rPr>
+          <w:rFonts w:hint="default"/>
+          <w:b w:val="0"/>
+          <w:bCs w:val="0"/>
+          <w:lang w:val="en-US"/>
+        </w:rPr>
+        <w:t>import pandas as pd</w:t>
+      </w:r>
+    </w:p>
+    <w:p>
+      <w:pPr>
+        <w:numPr>
+          <w:ilvl w:val="0"/>
+          <w:numId w:val="0"/>
+        </w:numPr>
+        <w:bidi w:val="0"/>
+        <w:ind w:leftChars="0"/>
+        <w:rPr>
+          <w:rFonts w:hint="default"/>
+          <w:b w:val="0"/>
+          <w:bCs w:val="0"/>
+          <w:lang w:val="en-US"/>
+        </w:rPr>
+      </w:pPr>
+      <w:r>
+        <w:rPr>
+          <w:rFonts w:hint="default"/>
+          <w:b w:val="0"/>
+          <w:bCs w:val="0"/>
+          <w:lang w:val="en-US"/>
+        </w:rPr>
+        <w:t>from sklearn.ensemble import RandomForestClassifier</w:t>
+      </w:r>
+    </w:p>
+    <w:p>
+      <w:pPr>
+        <w:numPr>
+          <w:ilvl w:val="0"/>
+          <w:numId w:val="0"/>
+        </w:numPr>
+        <w:bidi w:val="0"/>
+        <w:ind w:leftChars="0"/>
+        <w:rPr>
+          <w:rFonts w:hint="default"/>
+          <w:b w:val="0"/>
+          <w:bCs w:val="0"/>
+          <w:lang w:val="en-US"/>
+        </w:rPr>
+      </w:pPr>
+      <w:r>
+        <w:rPr>
+          <w:rFonts w:hint="default"/>
+          <w:b w:val="0"/>
+          <w:bCs w:val="0"/>
+          <w:lang w:val="en-US"/>
+        </w:rPr>
+        <w:t>from sklearn.tree import DecisionTreeClassifier</w:t>
+      </w:r>
+    </w:p>
+    <w:p>
+      <w:pPr>
+        <w:numPr>
+          <w:ilvl w:val="0"/>
+          <w:numId w:val="0"/>
+        </w:numPr>
+        <w:bidi w:val="0"/>
+        <w:ind w:leftChars="0"/>
+        <w:rPr>
+          <w:rFonts w:hint="default"/>
+          <w:b w:val="0"/>
+          <w:bCs w:val="0"/>
+          <w:lang w:val="en-US"/>
+        </w:rPr>
+      </w:pPr>
+      <w:r>
+        <w:rPr>
+          <w:rFonts w:hint="default"/>
+          <w:b w:val="0"/>
+          <w:bCs w:val="0"/>
+          <w:lang w:val="en-US"/>
+        </w:rPr>
+        <w:t>from sklearn.linear_model import LogisticRegression</w:t>
+      </w:r>
+    </w:p>
+    <w:p>
+      <w:pPr>
+        <w:numPr>
+          <w:ilvl w:val="0"/>
+          <w:numId w:val="0"/>
+        </w:numPr>
+        <w:bidi w:val="0"/>
+        <w:ind w:leftChars="0"/>
+        <w:rPr>
+          <w:rFonts w:hint="default"/>
+          <w:b w:val="0"/>
+          <w:bCs w:val="0"/>
+          <w:lang w:val="en-US"/>
+        </w:rPr>
+      </w:pPr>
+      <w:r>
+        <w:rPr>
+          <w:rFonts w:hint="default"/>
+          <w:b w:val="0"/>
+          <w:bCs w:val="0"/>
+          <w:lang w:val="en-US"/>
+        </w:rPr>
+        <w:t>from sklearn.model_selection import train_test_split</w:t>
+      </w:r>
+    </w:p>
+    <w:p>
+      <w:pPr>
+        <w:numPr>
+          <w:ilvl w:val="0"/>
+          <w:numId w:val="0"/>
+        </w:numPr>
+        <w:bidi w:val="0"/>
+        <w:ind w:leftChars="0"/>
+        <w:rPr>
+          <w:rFonts w:hint="default"/>
+          <w:b w:val="0"/>
+          <w:bCs w:val="0"/>
+          <w:lang w:val="en-US"/>
+        </w:rPr>
+      </w:pPr>
+      <w:r>
+        <w:rPr>
+          <w:rFonts w:hint="default"/>
+          <w:b w:val="0"/>
+          <w:bCs w:val="0"/>
+          <w:lang w:val="en-US"/>
+        </w:rPr>
+        <w:t>from sklearn.metrics import accuracy_score, f1_score, recall_score, r2_score</w:t>
+      </w:r>
+    </w:p>
+    <w:p>
+      <w:pPr>
+        <w:numPr>
+          <w:ilvl w:val="0"/>
+          <w:numId w:val="0"/>
+        </w:numPr>
+        <w:bidi w:val="0"/>
+        <w:ind w:leftChars="0"/>
+        <w:rPr>
+          <w:rFonts w:hint="default"/>
+          <w:b w:val="0"/>
+          <w:bCs w:val="0"/>
+          <w:lang w:val="en-US"/>
+        </w:rPr>
+      </w:pPr>
+      <w:r>
+        <w:rPr>
+          <w:rFonts w:hint="default"/>
+          <w:b w:val="0"/>
+          <w:bCs w:val="0"/>
+          <w:lang w:val="en-US"/>
+        </w:rPr>
+        <w:t>import matplotlib.pyplot as plt</w:t>
+      </w:r>
+    </w:p>
+    <w:p>
+      <w:pPr>
+        <w:numPr>
+          <w:ilvl w:val="0"/>
+          <w:numId w:val="0"/>
+        </w:numPr>
+        <w:bidi w:val="0"/>
+        <w:ind w:leftChars="0"/>
+        <w:rPr>
+          <w:rFonts w:hint="default"/>
+          <w:b w:val="0"/>
+          <w:bCs w:val="0"/>
+          <w:lang w:val="en-US"/>
+        </w:rPr>
+      </w:pPr>
+      <w:r>
+        <w:rPr>
+          <w:rFonts w:hint="default"/>
+          <w:b w:val="0"/>
+          <w:bCs w:val="0"/>
+          <w:lang w:val="en-US"/>
+        </w:rPr>
+        <w:t>import seaborn as sn</w:t>
+      </w:r>
+    </w:p>
+    <w:p>
+      <w:pPr>
+        <w:numPr>
+          <w:ilvl w:val="0"/>
+          <w:numId w:val="0"/>
+        </w:numPr>
+        <w:bidi w:val="0"/>
+        <w:ind w:leftChars="0"/>
+        <w:rPr>
+          <w:rFonts w:hint="default"/>
+          <w:b w:val="0"/>
+          <w:bCs w:val="0"/>
+          <w:lang w:val="en-US"/>
+        </w:rPr>
+      </w:pPr>
+      <w:r>
+        <w:rPr>
+          <w:rFonts w:hint="default"/>
+          <w:b w:val="0"/>
+          <w:bCs w:val="0"/>
+          <w:lang w:val="en-US"/>
+        </w:rPr>
+        <w:t>The dataset is loaded using this;</w:t>
+      </w:r>
+    </w:p>
+    <w:p>
+      <w:pPr>
+        <w:numPr>
+          <w:ilvl w:val="0"/>
+          <w:numId w:val="0"/>
+        </w:numPr>
+        <w:bidi w:val="0"/>
+        <w:ind w:leftChars="0"/>
+        <w:rPr>
+          <w:rFonts w:hint="default"/>
+          <w:b w:val="0"/>
+          <w:bCs w:val="0"/>
+          <w:lang w:val="en-US"/>
+        </w:rPr>
+      </w:pPr>
+      <w:r>
+        <w:rPr>
+          <w:rFonts w:hint="default"/>
+          <w:b w:val="0"/>
+          <w:bCs w:val="0"/>
+          <w:lang w:val="en-US"/>
+        </w:rPr>
+        <w:t>#Import the dataset</w:t>
+      </w:r>
+    </w:p>
+    <w:p>
+      <w:pPr>
+        <w:numPr>
+          <w:ilvl w:val="0"/>
+          <w:numId w:val="0"/>
+        </w:numPr>
+        <w:bidi w:val="0"/>
+        <w:ind w:leftChars="0"/>
+        <w:rPr>
+          <w:rFonts w:hint="default"/>
+          <w:b w:val="0"/>
+          <w:bCs w:val="0"/>
+          <w:lang w:val="en-US"/>
+        </w:rPr>
+      </w:pPr>
+      <w:r>
+        <w:rPr>
+          <w:rFonts w:hint="default"/>
+          <w:b w:val="0"/>
+          <w:bCs w:val="0"/>
+          <w:lang w:val="en-US"/>
+        </w:rPr>
+        <w:t>df = pd.read_csv("C:/Users/hp/Desktop/MLs/DeployModelOvuLength/FedCycleData.csv")</w:t>
+      </w:r>
+    </w:p>
+    <w:p>
+      <w:pPr>
+        <w:numPr>
+          <w:ilvl w:val="0"/>
+          <w:numId w:val="0"/>
+        </w:numPr>
+        <w:bidi w:val="0"/>
+        <w:ind w:leftChars="0"/>
+        <w:rPr>
+          <w:rFonts w:hint="default"/>
+          <w:b w:val="0"/>
+          <w:bCs w:val="0"/>
+          <w:lang w:val="en-US"/>
+        </w:rPr>
+      </w:pPr>
+      <w:r>
+        <w:rPr>
+          <w:rFonts w:hint="default"/>
+          <w:b w:val="0"/>
+          <w:bCs w:val="0"/>
+          <w:lang w:val="en-US"/>
+        </w:rPr>
+        <w:t>#To view five rows out of the dataset</w:t>
+      </w:r>
+    </w:p>
+    <w:p>
+      <w:pPr>
+        <w:numPr>
+          <w:ilvl w:val="0"/>
+          <w:numId w:val="0"/>
+        </w:numPr>
+        <w:bidi w:val="0"/>
+        <w:ind w:leftChars="0"/>
+        <w:rPr>
+          <w:rFonts w:hint="default"/>
+          <w:b w:val="0"/>
+          <w:bCs w:val="0"/>
+          <w:lang w:val="en-US"/>
+        </w:rPr>
+      </w:pPr>
+      <w:r>
+        <w:rPr>
+          <w:rFonts w:hint="default"/>
+          <w:b w:val="0"/>
+          <w:bCs w:val="0"/>
+          <w:lang w:val="en-US"/>
+        </w:rPr>
+        <w:t>df.head()</w:t>
+      </w:r>
+    </w:p>
+    <w:p>
+      <w:pPr>
+        <w:numPr>
+          <w:ilvl w:val="0"/>
+          <w:numId w:val="0"/>
+        </w:numPr>
+        <w:bidi w:val="0"/>
+        <w:ind w:leftChars="0"/>
+      </w:pPr>
+      <w:r>
+        <w:drawing>
+          <wp:inline distT="0" distB="0" distL="114300" distR="114300">
+            <wp:extent cx="5266055" cy="1107440"/>
+            <wp:effectExtent l="0" t="0" r="4445" b="10160"/>
+            <wp:docPr id="4" name="Picture 1"/>
+            <wp:cNvGraphicFramePr>
+              <a:graphicFrameLocks xmlns:a="http://schemas.openxmlformats.org/drawingml/2006/main" noChangeAspect="1"/>
+            </wp:cNvGraphicFramePr>
+            <a:graphic xmlns:a="http://schemas.openxmlformats.org/drawingml/2006/main">
+              <a:graphicData uri="http://schemas.openxmlformats.org/drawingml/2006/picture">
+                <pic:pic xmlns:pic="http://schemas.openxmlformats.org/drawingml/2006/picture">
+                  <pic:nvPicPr>
+                    <pic:cNvPr id="4" name="Picture 1"/>
+                    <pic:cNvPicPr>
+                      <a:picLocks noChangeAspect="1"/>
+                    </pic:cNvPicPr>
+                  </pic:nvPicPr>
+                  <pic:blipFill>
+                    <a:blip r:embed="rId6"/>
+                    <a:stretch>
+                      <a:fillRect/>
+                    </a:stretch>
+                  </pic:blipFill>
+                  <pic:spPr>
+                    <a:xfrm>
+                      <a:off x="0" y="0"/>
+                      <a:ext cx="5266055" cy="1107440"/>
+                    </a:xfrm>
+                    <a:prstGeom prst="rect">
+                      <a:avLst/>
+                    </a:prstGeom>
+                    <a:noFill/>
+                    <a:ln>
+                      <a:noFill/>
+                    </a:ln>
+                  </pic:spPr>
+                </pic:pic>
+              </a:graphicData>
+            </a:graphic>
+          </wp:inline>
+        </w:drawing>
+      </w:r>
+    </w:p>
+    <w:p>
+      <w:pPr>
+        <w:numPr>
+          <w:ilvl w:val="0"/>
+          <w:numId w:val="0"/>
+        </w:numPr>
+        <w:bidi w:val="0"/>
+        <w:ind w:leftChars="0"/>
+        <w:rPr>
+          <w:rFonts w:hint="default"/>
+          <w:lang w:val="en-US"/>
+        </w:rPr>
+      </w:pPr>
+      <w:r>
+        <w:rPr>
+          <w:rFonts w:hint="default"/>
+          <w:lang w:val="en-US"/>
+        </w:rPr>
+        <w:t>df.isnull()</w:t>
+      </w:r>
+    </w:p>
+    <w:p>
+      <w:pPr>
+        <w:numPr>
+          <w:ilvl w:val="0"/>
+          <w:numId w:val="0"/>
+        </w:numPr>
+        <w:bidi w:val="0"/>
+        <w:ind w:leftChars="0"/>
+        <w:rPr>
+          <w:rFonts w:hint="default"/>
+          <w:lang w:val="en-US"/>
+        </w:rPr>
+      </w:pPr>
+      <w:r>
+        <w:drawing>
+          <wp:inline distT="0" distB="0" distL="114300" distR="114300">
+            <wp:extent cx="5273040" cy="1833880"/>
+            <wp:effectExtent l="0" t="0" r="10160" b="7620"/>
+            <wp:docPr id="5" name="Picture 2"/>
+            <wp:cNvGraphicFramePr>
+              <a:graphicFrameLocks xmlns:a="http://schemas.openxmlformats.org/drawingml/2006/main" noChangeAspect="1"/>
+            </wp:cNvGraphicFramePr>
+            <a:graphic xmlns:a="http://schemas.openxmlformats.org/drawingml/2006/main">
+              <a:graphicData uri="http://schemas.openxmlformats.org/drawingml/2006/picture">
+                <pic:pic xmlns:pic="http://schemas.openxmlformats.org/drawingml/2006/picture">
+                  <pic:nvPicPr>
+                    <pic:cNvPr id="5" name="Picture 2"/>
+                    <pic:cNvPicPr>
+                      <a:picLocks noChangeAspect="1"/>
+                    </pic:cNvPicPr>
+                  </pic:nvPicPr>
+                  <pic:blipFill>
+                    <a:blip r:embed="rId7"/>
+                    <a:stretch>
+                      <a:fillRect/>
+                    </a:stretch>
+                  </pic:blipFill>
+                  <pic:spPr>
+                    <a:xfrm>
+                      <a:off x="0" y="0"/>
+                      <a:ext cx="5273040" cy="1833880"/>
+                    </a:xfrm>
+                    <a:prstGeom prst="rect">
+                      <a:avLst/>
+                    </a:prstGeom>
+                    <a:noFill/>
+                    <a:ln>
+                      <a:noFill/>
+                    </a:ln>
+                  </pic:spPr>
+                </pic:pic>
+              </a:graphicData>
+            </a:graphic>
+          </wp:inline>
+        </w:drawing>
+      </w:r>
+    </w:p>
+    <w:p>
+      <w:pPr>
+        <w:numPr>
+          <w:ilvl w:val="0"/>
+          <w:numId w:val="0"/>
+        </w:numPr>
+        <w:bidi w:val="0"/>
+        <w:ind w:leftChars="0"/>
+        <w:rPr>
+          <w:rFonts w:hint="default"/>
+          <w:lang w:val="en-US"/>
+        </w:rPr>
+      </w:pPr>
+    </w:p>
+    <w:p>
+      <w:pPr>
+        <w:numPr>
+          <w:ilvl w:val="0"/>
+          <w:numId w:val="0"/>
+        </w:numPr>
+        <w:bidi w:val="0"/>
+        <w:ind w:leftChars="0"/>
+        <w:rPr>
+          <w:rFonts w:hint="default"/>
+          <w:lang w:val="en-US"/>
+        </w:rPr>
+      </w:pPr>
+      <w:r>
+        <w:rPr>
+          <w:rFonts w:hint="default"/>
+          <w:lang w:val="en-US"/>
+        </w:rPr>
+        <w:t xml:space="preserve">Or </w:t>
+      </w:r>
+    </w:p>
+    <w:p>
+      <w:pPr>
+        <w:numPr>
+          <w:ilvl w:val="0"/>
+          <w:numId w:val="0"/>
+        </w:numPr>
+        <w:bidi w:val="0"/>
+        <w:ind w:leftChars="0"/>
+        <w:rPr>
+          <w:rFonts w:hint="default"/>
+          <w:lang w:val="en-US"/>
+        </w:rPr>
+      </w:pPr>
+      <w:r>
+        <w:rPr>
+          <w:rFonts w:hint="default"/>
+          <w:lang w:val="en-US"/>
+        </w:rPr>
+        <w:t>ovulation_dataset.isnull().sum()</w:t>
+      </w:r>
+    </w:p>
+    <w:p>
+      <w:pPr>
+        <w:numPr>
+          <w:ilvl w:val="0"/>
+          <w:numId w:val="0"/>
+        </w:numPr>
+        <w:bidi w:val="0"/>
+        <w:ind w:leftChars="0"/>
+      </w:pPr>
+      <w:r>
+        <w:drawing>
+          <wp:inline distT="0" distB="0" distL="114300" distR="114300">
+            <wp:extent cx="4362450" cy="1171575"/>
+            <wp:effectExtent l="0" t="0" r="6350" b="9525"/>
+            <wp:docPr id="6" name="Picture 3"/>
+            <wp:cNvGraphicFramePr>
+              <a:graphicFrameLocks xmlns:a="http://schemas.openxmlformats.org/drawingml/2006/main" noChangeAspect="1"/>
+            </wp:cNvGraphicFramePr>
+            <a:graphic xmlns:a="http://schemas.openxmlformats.org/drawingml/2006/main">
+              <a:graphicData uri="http://schemas.openxmlformats.org/drawingml/2006/picture">
+                <pic:pic xmlns:pic="http://schemas.openxmlformats.org/drawingml/2006/picture">
+                  <pic:nvPicPr>
+                    <pic:cNvPr id="6" name="Picture 3"/>
+                    <pic:cNvPicPr>
+                      <a:picLocks noChangeAspect="1"/>
+                    </pic:cNvPicPr>
+                  </pic:nvPicPr>
+                  <pic:blipFill>
+                    <a:blip r:embed="rId8"/>
+                    <a:stretch>
+                      <a:fillRect/>
+                    </a:stretch>
+                  </pic:blipFill>
+                  <pic:spPr>
+                    <a:xfrm>
+                      <a:off x="0" y="0"/>
+                      <a:ext cx="4362450" cy="1171575"/>
+                    </a:xfrm>
+                    <a:prstGeom prst="rect">
+                      <a:avLst/>
+                    </a:prstGeom>
+                    <a:noFill/>
+                    <a:ln>
+                      <a:noFill/>
+                    </a:ln>
+                  </pic:spPr>
+                </pic:pic>
+              </a:graphicData>
+            </a:graphic>
+          </wp:inline>
+        </w:drawing>
+      </w:r>
+    </w:p>
+    <w:p>
+      <w:pPr>
+        <w:numPr>
+          <w:ilvl w:val="0"/>
+          <w:numId w:val="0"/>
+        </w:numPr>
+        <w:bidi w:val="0"/>
+        <w:ind w:leftChars="0"/>
+        <w:rPr>
+          <w:rFonts w:hint="default"/>
+          <w:lang w:val="en-US"/>
+        </w:rPr>
+      </w:pPr>
+      <w:r>
+        <w:rPr>
+          <w:rFonts w:hint="default"/>
+          <w:lang w:val="en-US"/>
+        </w:rPr>
+        <w:t>Whch ever way, the result said no null value but the model refused to train indicating null value.</w:t>
+      </w:r>
+    </w:p>
+    <w:p>
+      <w:pPr>
+        <w:numPr>
+          <w:ilvl w:val="0"/>
+          <w:numId w:val="0"/>
+        </w:numPr>
+        <w:bidi w:val="0"/>
+        <w:ind w:leftChars="0"/>
+        <w:rPr>
+          <w:rFonts w:hint="default"/>
+          <w:lang w:val="en-US"/>
+        </w:rPr>
+      </w:pPr>
+      <w:r>
+        <w:rPr>
+          <w:rFonts w:hint="default"/>
+          <w:lang w:val="en-US"/>
+        </w:rPr>
+        <w:t>Viewing first 57 rows shows, there is some empty records which tells the reason why the model could not be trained.</w:t>
+      </w:r>
+    </w:p>
+    <w:p>
+      <w:pPr>
+        <w:numPr>
+          <w:ilvl w:val="0"/>
+          <w:numId w:val="0"/>
+        </w:numPr>
+        <w:bidi w:val="0"/>
+        <w:ind w:leftChars="0"/>
+        <w:rPr>
+          <w:rFonts w:hint="default"/>
+          <w:lang w:val="en-US"/>
+        </w:rPr>
+      </w:pPr>
+      <w:r>
+        <w:rPr>
+          <w:rFonts w:hint="default"/>
+          <w:lang w:val="en-US"/>
+        </w:rPr>
+        <w:t># view first 57 rows</w:t>
+      </w:r>
+    </w:p>
+    <w:p>
+      <w:pPr>
+        <w:numPr>
+          <w:ilvl w:val="0"/>
+          <w:numId w:val="0"/>
+        </w:numPr>
+        <w:bidi w:val="0"/>
+        <w:ind w:leftChars="0"/>
+        <w:rPr>
+          <w:rFonts w:hint="default"/>
+          <w:lang w:val="en-US"/>
+        </w:rPr>
+      </w:pPr>
+      <w:r>
+        <w:rPr>
+          <w:rFonts w:hint="default"/>
+          <w:lang w:val="en-US"/>
+        </w:rPr>
+        <w:t>df.head(57)</w:t>
+      </w:r>
+    </w:p>
+    <w:p>
+      <w:pPr>
+        <w:numPr>
+          <w:ilvl w:val="0"/>
+          <w:numId w:val="0"/>
+        </w:numPr>
+        <w:bidi w:val="0"/>
+        <w:ind w:leftChars="0"/>
+      </w:pPr>
+      <w:r>
+        <w:drawing>
+          <wp:inline distT="0" distB="0" distL="114300" distR="114300">
+            <wp:extent cx="5263515" cy="374650"/>
+            <wp:effectExtent l="0" t="0" r="6985" b="6350"/>
+            <wp:docPr id="8" name="Picture 5"/>
+            <wp:cNvGraphicFramePr>
+              <a:graphicFrameLocks xmlns:a="http://schemas.openxmlformats.org/drawingml/2006/main" noChangeAspect="1"/>
+            </wp:cNvGraphicFramePr>
+            <a:graphic xmlns:a="http://schemas.openxmlformats.org/drawingml/2006/main">
+              <a:graphicData uri="http://schemas.openxmlformats.org/drawingml/2006/picture">
+                <pic:pic xmlns:pic="http://schemas.openxmlformats.org/drawingml/2006/picture">
+                  <pic:nvPicPr>
+                    <pic:cNvPr id="8" name="Picture 5"/>
+                    <pic:cNvPicPr>
+                      <a:picLocks noChangeAspect="1"/>
+                    </pic:cNvPicPr>
+                  </pic:nvPicPr>
+                  <pic:blipFill>
+                    <a:blip r:embed="rId9"/>
+                    <a:stretch>
+                      <a:fillRect/>
+                    </a:stretch>
+                  </pic:blipFill>
+                  <pic:spPr>
+                    <a:xfrm>
+                      <a:off x="0" y="0"/>
+                      <a:ext cx="5263515" cy="374650"/>
+                    </a:xfrm>
+                    <a:prstGeom prst="rect">
+                      <a:avLst/>
+                    </a:prstGeom>
+                    <a:noFill/>
+                    <a:ln>
+                      <a:noFill/>
+                    </a:ln>
+                  </pic:spPr>
+                </pic:pic>
+              </a:graphicData>
+            </a:graphic>
+          </wp:inline>
+        </w:drawing>
+      </w:r>
+      <w:r>
+        <w:drawing>
+          <wp:inline distT="0" distB="0" distL="114300" distR="114300">
+            <wp:extent cx="5274310" cy="1425575"/>
+            <wp:effectExtent l="0" t="0" r="8890" b="9525"/>
+            <wp:docPr id="7" name="Picture 4"/>
+            <wp:cNvGraphicFramePr>
+              <a:graphicFrameLocks xmlns:a="http://schemas.openxmlformats.org/drawingml/2006/main" noChangeAspect="1"/>
+            </wp:cNvGraphicFramePr>
+            <a:graphic xmlns:a="http://schemas.openxmlformats.org/drawingml/2006/main">
+              <a:graphicData uri="http://schemas.openxmlformats.org/drawingml/2006/picture">
+                <pic:pic xmlns:pic="http://schemas.openxmlformats.org/drawingml/2006/picture">
+                  <pic:nvPicPr>
+                    <pic:cNvPr id="7" name="Picture 4"/>
+                    <pic:cNvPicPr>
+                      <a:picLocks noChangeAspect="1"/>
+                    </pic:cNvPicPr>
+                  </pic:nvPicPr>
+                  <pic:blipFill>
+                    <a:blip r:embed="rId10"/>
+                    <a:stretch>
+                      <a:fillRect/>
+                    </a:stretch>
+                  </pic:blipFill>
+                  <pic:spPr>
+                    <a:xfrm>
+                      <a:off x="0" y="0"/>
+                      <a:ext cx="5274310" cy="1425575"/>
+                    </a:xfrm>
+                    <a:prstGeom prst="rect">
+                      <a:avLst/>
+                    </a:prstGeom>
+                    <a:noFill/>
+                    <a:ln>
+                      <a:noFill/>
+                    </a:ln>
+                  </pic:spPr>
+                </pic:pic>
+              </a:graphicData>
+            </a:graphic>
+          </wp:inline>
+        </w:drawing>
+      </w:r>
+    </w:p>
+    <w:p>
+      <w:pPr>
+        <w:numPr>
+          <w:ilvl w:val="0"/>
+          <w:numId w:val="0"/>
+        </w:numPr>
+        <w:bidi w:val="0"/>
+        <w:ind w:leftChars="0"/>
+        <w:rPr>
+          <w:rFonts w:hint="default"/>
+          <w:lang w:val="en-US"/>
+        </w:rPr>
+      </w:pPr>
+    </w:p>
+    <w:p>
+      <w:pPr>
+        <w:numPr>
+          <w:ilvl w:val="0"/>
+          <w:numId w:val="0"/>
+        </w:numPr>
+        <w:bidi w:val="0"/>
+        <w:ind w:leftChars="0"/>
+        <w:rPr>
+          <w:rFonts w:hint="default"/>
+          <w:b w:val="0"/>
+          <w:bCs w:val="0"/>
+          <w:lang w:val="en-US"/>
+        </w:rPr>
+      </w:pPr>
+    </w:p>
+    <w:p>
+      <w:pPr>
+        <w:numPr>
+          <w:ilvl w:val="0"/>
+          <w:numId w:val="0"/>
+        </w:numPr>
+        <w:bidi w:val="0"/>
+        <w:ind w:leftChars="0"/>
+        <w:rPr>
+          <w:rFonts w:hint="default"/>
+          <w:b w:val="0"/>
+          <w:bCs w:val="0"/>
+          <w:lang w:val="en-US"/>
+        </w:rPr>
+      </w:pPr>
+      <w:r>
+        <w:rPr>
+          <w:rFonts w:hint="default"/>
+          <w:b/>
+          <w:bCs/>
+          <w:lang w:val="en-US"/>
+        </w:rPr>
+        <w:t>Feature Engineering</w:t>
+      </w:r>
+      <w:r>
+        <w:rPr>
+          <w:rFonts w:hint="default"/>
+          <w:b w:val="0"/>
+          <w:bCs w:val="0"/>
+          <w:lang w:val="en-US"/>
+        </w:rPr>
+        <w:t xml:space="preserve">: </w:t>
+      </w:r>
+    </w:p>
+    <w:p>
+      <w:pPr>
+        <w:numPr>
+          <w:ilvl w:val="0"/>
+          <w:numId w:val="0"/>
+        </w:numPr>
+        <w:bidi w:val="0"/>
+        <w:ind w:leftChars="0"/>
+        <w:rPr>
+          <w:rFonts w:hint="default"/>
+          <w:b w:val="0"/>
+          <w:bCs w:val="0"/>
+          <w:lang w:val="en-US"/>
+        </w:rPr>
+      </w:pPr>
+      <w:r>
+        <w:rPr>
+          <w:rFonts w:hint="default"/>
+          <w:b w:val="0"/>
+          <w:bCs w:val="0"/>
+          <w:lang w:val="en-US"/>
+        </w:rPr>
+        <w:t>Engineer relevant features from the data. This may involve selecting important features, creating new ones, or transforming existing features to improve model performance.</w:t>
+      </w:r>
+    </w:p>
+    <w:p>
+      <w:pPr>
+        <w:numPr>
+          <w:ilvl w:val="0"/>
+          <w:numId w:val="0"/>
+        </w:numPr>
+        <w:bidi w:val="0"/>
+        <w:ind w:leftChars="0"/>
+        <w:rPr>
+          <w:rFonts w:hint="default"/>
+          <w:b w:val="0"/>
+          <w:bCs w:val="0"/>
+          <w:lang w:val="en-US"/>
+        </w:rPr>
+      </w:pPr>
+      <w:r>
+        <w:rPr>
+          <w:rFonts w:hint="default"/>
+          <w:b w:val="0"/>
+          <w:bCs w:val="0"/>
+          <w:lang w:val="en-US"/>
+        </w:rPr>
+        <w:t>Here, relevant feature were selected to perform feature Engineering.</w:t>
+      </w:r>
+    </w:p>
+    <w:p>
+      <w:pPr>
+        <w:numPr>
+          <w:ilvl w:val="0"/>
+          <w:numId w:val="0"/>
+        </w:numPr>
+        <w:bidi w:val="0"/>
+        <w:ind w:leftChars="0"/>
+        <w:rPr>
+          <w:rFonts w:hint="default"/>
+          <w:b w:val="0"/>
+          <w:bCs w:val="0"/>
+          <w:lang w:val="en-US"/>
+        </w:rPr>
+      </w:pPr>
+      <w:r>
+        <w:rPr>
+          <w:rFonts w:hint="default"/>
+          <w:b w:val="0"/>
+          <w:bCs w:val="0"/>
+          <w:lang w:val="en-US"/>
+        </w:rPr>
+        <w:t># Data preprocessing</w:t>
+      </w:r>
+    </w:p>
+    <w:p>
+      <w:pPr>
+        <w:numPr>
+          <w:ilvl w:val="0"/>
+          <w:numId w:val="0"/>
+        </w:numPr>
+        <w:bidi w:val="0"/>
+        <w:ind w:leftChars="0"/>
+        <w:rPr>
+          <w:rFonts w:hint="default"/>
+          <w:b w:val="0"/>
+          <w:bCs w:val="0"/>
+          <w:lang w:val="en-US"/>
+        </w:rPr>
+      </w:pPr>
+      <w:r>
+        <w:rPr>
+          <w:rFonts w:hint="default"/>
+          <w:b w:val="0"/>
+          <w:bCs w:val="0"/>
+          <w:lang w:val="en-US"/>
+        </w:rPr>
+        <w:t># Select relevant features and target variable (e.g., 'EstimatedDayofOvulation' LengthofLutealPhase)</w:t>
+      </w:r>
+    </w:p>
+    <w:p>
+      <w:pPr>
+        <w:numPr>
+          <w:ilvl w:val="0"/>
+          <w:numId w:val="0"/>
+        </w:numPr>
+        <w:bidi w:val="0"/>
+        <w:ind w:leftChars="0"/>
+        <w:rPr>
+          <w:rFonts w:hint="default"/>
+          <w:b w:val="0"/>
+          <w:bCs w:val="0"/>
+          <w:lang w:val="en-US"/>
+        </w:rPr>
+      </w:pPr>
+      <w:r>
+        <w:rPr>
+          <w:rFonts w:hint="default"/>
+          <w:b w:val="0"/>
+          <w:bCs w:val="0"/>
+          <w:lang w:val="en-US"/>
+        </w:rPr>
+        <w:t>ovulation_dataset = df[['EstimatedDayofOvulation', 'LengthofLutealPhase', 'LengthofCycle']]</w:t>
+      </w:r>
+    </w:p>
+    <w:p>
+      <w:pPr>
+        <w:numPr>
+          <w:ilvl w:val="0"/>
+          <w:numId w:val="0"/>
+        </w:numPr>
+        <w:bidi w:val="0"/>
+        <w:ind w:leftChars="0"/>
+        <w:rPr>
+          <w:rFonts w:hint="default"/>
+          <w:b w:val="0"/>
+          <w:bCs w:val="0"/>
+          <w:lang w:val="en-US"/>
+        </w:rPr>
+      </w:pPr>
+      <w:r>
+        <w:rPr>
+          <w:rFonts w:hint="default"/>
+          <w:b w:val="0"/>
+          <w:bCs w:val="0"/>
+          <w:lang w:val="en-US"/>
+        </w:rPr>
+        <w:t>#To determine the shape of the dataset</w:t>
+      </w:r>
+    </w:p>
+    <w:p>
+      <w:pPr>
+        <w:numPr>
+          <w:ilvl w:val="0"/>
+          <w:numId w:val="0"/>
+        </w:numPr>
+        <w:bidi w:val="0"/>
+        <w:ind w:leftChars="0"/>
+        <w:rPr>
+          <w:rFonts w:hint="default"/>
+          <w:b w:val="0"/>
+          <w:bCs w:val="0"/>
+          <w:lang w:val="en-US"/>
+        </w:rPr>
+      </w:pPr>
+      <w:r>
+        <w:rPr>
+          <w:rFonts w:hint="default"/>
+          <w:b w:val="0"/>
+          <w:bCs w:val="0"/>
+          <w:lang w:val="en-US"/>
+        </w:rPr>
+        <w:t>ovulation_dataset.shape</w:t>
+      </w:r>
+    </w:p>
+    <w:p>
+      <w:pPr>
+        <w:numPr>
+          <w:ilvl w:val="0"/>
+          <w:numId w:val="0"/>
+        </w:numPr>
+        <w:bidi w:val="0"/>
+        <w:ind w:leftChars="0"/>
+      </w:pPr>
+    </w:p>
+    <w:p>
+      <w:pPr>
+        <w:numPr>
+          <w:ilvl w:val="0"/>
+          <w:numId w:val="0"/>
+        </w:numPr>
+        <w:bidi w:val="0"/>
+        <w:ind w:leftChars="0"/>
+      </w:pPr>
+      <w:r>
+        <w:drawing>
+          <wp:inline distT="0" distB="0" distL="114300" distR="114300">
+            <wp:extent cx="2495550" cy="457200"/>
+            <wp:effectExtent l="0" t="0" r="6350" b="0"/>
+            <wp:docPr id="9" name="Picture 6"/>
+            <wp:cNvGraphicFramePr>
+              <a:graphicFrameLocks xmlns:a="http://schemas.openxmlformats.org/drawingml/2006/main" noChangeAspect="1"/>
+            </wp:cNvGraphicFramePr>
+            <a:graphic xmlns:a="http://schemas.openxmlformats.org/drawingml/2006/main">
+              <a:graphicData uri="http://schemas.openxmlformats.org/drawingml/2006/picture">
+                <pic:pic xmlns:pic="http://schemas.openxmlformats.org/drawingml/2006/picture">
+                  <pic:nvPicPr>
+                    <pic:cNvPr id="9" name="Picture 6"/>
+                    <pic:cNvPicPr>
+                      <a:picLocks noChangeAspect="1"/>
+                    </pic:cNvPicPr>
+                  </pic:nvPicPr>
+                  <pic:blipFill>
+                    <a:blip r:embed="rId11"/>
+                    <a:stretch>
+                      <a:fillRect/>
+                    </a:stretch>
+                  </pic:blipFill>
+                  <pic:spPr>
+                    <a:xfrm>
+                      <a:off x="0" y="0"/>
+                      <a:ext cx="2495550" cy="457200"/>
+                    </a:xfrm>
+                    <a:prstGeom prst="rect">
+                      <a:avLst/>
+                    </a:prstGeom>
+                    <a:noFill/>
+                    <a:ln>
+                      <a:noFill/>
+                    </a:ln>
+                  </pic:spPr>
+                </pic:pic>
+              </a:graphicData>
+            </a:graphic>
+          </wp:inline>
+        </w:drawing>
+      </w:r>
+    </w:p>
+    <w:p>
+      <w:pPr>
+        <w:numPr>
+          <w:ilvl w:val="0"/>
+          <w:numId w:val="0"/>
+        </w:numPr>
+        <w:bidi w:val="0"/>
+        <w:ind w:leftChars="0"/>
+      </w:pPr>
+    </w:p>
+    <w:p>
+      <w:pPr>
+        <w:numPr>
+          <w:ilvl w:val="0"/>
+          <w:numId w:val="0"/>
+        </w:numPr>
+        <w:bidi w:val="0"/>
+        <w:ind w:leftChars="0"/>
+      </w:pPr>
+    </w:p>
+    <w:p>
+      <w:pPr>
+        <w:numPr>
+          <w:ilvl w:val="0"/>
+          <w:numId w:val="0"/>
+        </w:numPr>
+        <w:bidi w:val="0"/>
+        <w:ind w:leftChars="0"/>
+      </w:pPr>
+    </w:p>
+    <w:p>
+      <w:pPr>
+        <w:numPr>
+          <w:ilvl w:val="0"/>
+          <w:numId w:val="0"/>
+        </w:numPr>
+        <w:bidi w:val="0"/>
+        <w:ind w:leftChars="0"/>
+      </w:pPr>
+    </w:p>
+    <w:p>
+      <w:pPr>
+        <w:numPr>
+          <w:ilvl w:val="0"/>
+          <w:numId w:val="0"/>
+        </w:numPr>
+        <w:bidi w:val="0"/>
+        <w:ind w:leftChars="0"/>
+        <w:rPr>
+          <w:rFonts w:hint="default"/>
+          <w:lang w:val="en-US"/>
+        </w:rPr>
+      </w:pPr>
+      <w:r>
+        <w:rPr>
+          <w:rFonts w:hint="default"/>
+          <w:lang w:val="en-US"/>
+        </w:rPr>
+        <w:t>There are missing values to fill or remove</w:t>
+      </w:r>
+    </w:p>
+    <w:p>
+      <w:pPr>
+        <w:numPr>
+          <w:ilvl w:val="0"/>
+          <w:numId w:val="0"/>
+        </w:numPr>
+        <w:bidi w:val="0"/>
+        <w:ind w:leftChars="0"/>
+      </w:pPr>
+    </w:p>
+    <w:p>
+      <w:pPr>
+        <w:numPr>
+          <w:ilvl w:val="0"/>
+          <w:numId w:val="0"/>
+        </w:numPr>
+        <w:bidi w:val="0"/>
+        <w:ind w:leftChars="0"/>
+      </w:pPr>
+    </w:p>
+    <w:p>
+      <w:pPr>
+        <w:numPr>
+          <w:ilvl w:val="0"/>
+          <w:numId w:val="0"/>
+        </w:numPr>
+        <w:bidi w:val="0"/>
+        <w:ind w:leftChars="0"/>
+      </w:pPr>
+      <w:r>
+        <w:drawing>
+          <wp:inline distT="0" distB="0" distL="114300" distR="114300">
+            <wp:extent cx="5269230" cy="230505"/>
+            <wp:effectExtent l="0" t="0" r="1270" b="10795"/>
+            <wp:docPr id="11" name="Picture 8"/>
+            <wp:cNvGraphicFramePr>
+              <a:graphicFrameLocks xmlns:a="http://schemas.openxmlformats.org/drawingml/2006/main" noChangeAspect="1"/>
+            </wp:cNvGraphicFramePr>
+            <a:graphic xmlns:a="http://schemas.openxmlformats.org/drawingml/2006/main">
+              <a:graphicData uri="http://schemas.openxmlformats.org/drawingml/2006/picture">
+                <pic:pic xmlns:pic="http://schemas.openxmlformats.org/drawingml/2006/picture">
+                  <pic:nvPicPr>
+                    <pic:cNvPr id="11" name="Picture 8"/>
+                    <pic:cNvPicPr>
+                      <a:picLocks noChangeAspect="1"/>
+                    </pic:cNvPicPr>
+                  </pic:nvPicPr>
+                  <pic:blipFill>
+                    <a:blip r:embed="rId12"/>
+                    <a:stretch>
+                      <a:fillRect/>
+                    </a:stretch>
+                  </pic:blipFill>
+                  <pic:spPr>
+                    <a:xfrm>
+                      <a:off x="0" y="0"/>
+                      <a:ext cx="5269230" cy="230505"/>
+                    </a:xfrm>
+                    <a:prstGeom prst="rect">
+                      <a:avLst/>
+                    </a:prstGeom>
+                    <a:noFill/>
+                    <a:ln>
+                      <a:noFill/>
+                    </a:ln>
+                  </pic:spPr>
+                </pic:pic>
+              </a:graphicData>
+            </a:graphic>
+          </wp:inline>
+        </w:drawing>
+      </w:r>
+    </w:p>
+    <w:p>
+      <w:pPr>
+        <w:numPr>
+          <w:ilvl w:val="0"/>
+          <w:numId w:val="0"/>
+        </w:numPr>
+        <w:bidi w:val="0"/>
+        <w:ind w:leftChars="0"/>
+      </w:pPr>
+      <w:r>
+        <w:drawing>
+          <wp:inline distT="0" distB="0" distL="114300" distR="114300">
+            <wp:extent cx="5272405" cy="2724150"/>
+            <wp:effectExtent l="0" t="0" r="10795" b="6350"/>
+            <wp:docPr id="10" name="Picture 7"/>
+            <wp:cNvGraphicFramePr>
+              <a:graphicFrameLocks xmlns:a="http://schemas.openxmlformats.org/drawingml/2006/main" noChangeAspect="1"/>
+            </wp:cNvGraphicFramePr>
+            <a:graphic xmlns:a="http://schemas.openxmlformats.org/drawingml/2006/main">
+              <a:graphicData uri="http://schemas.openxmlformats.org/drawingml/2006/picture">
+                <pic:pic xmlns:pic="http://schemas.openxmlformats.org/drawingml/2006/picture">
+                  <pic:nvPicPr>
+                    <pic:cNvPr id="10" name="Picture 7"/>
+                    <pic:cNvPicPr>
+                      <a:picLocks noChangeAspect="1"/>
+                    </pic:cNvPicPr>
+                  </pic:nvPicPr>
+                  <pic:blipFill>
+                    <a:blip r:embed="rId13"/>
+                    <a:stretch>
+                      <a:fillRect/>
+                    </a:stretch>
+                  </pic:blipFill>
+                  <pic:spPr>
+                    <a:xfrm>
+                      <a:off x="0" y="0"/>
+                      <a:ext cx="5272405" cy="2724150"/>
+                    </a:xfrm>
+                    <a:prstGeom prst="rect">
+                      <a:avLst/>
+                    </a:prstGeom>
+                    <a:noFill/>
+                    <a:ln>
+                      <a:noFill/>
+                    </a:ln>
+                  </pic:spPr>
+                </pic:pic>
+              </a:graphicData>
+            </a:graphic>
+          </wp:inline>
+        </w:drawing>
+      </w:r>
+    </w:p>
+    <w:p>
+      <w:pPr>
+        <w:numPr>
+          <w:ilvl w:val="0"/>
+          <w:numId w:val="0"/>
+        </w:numPr>
+        <w:bidi w:val="0"/>
+        <w:ind w:leftChars="0"/>
+      </w:pPr>
+    </w:p>
+    <w:p>
+      <w:pPr>
+        <w:numPr>
+          <w:ilvl w:val="0"/>
+          <w:numId w:val="0"/>
+        </w:numPr>
+        <w:bidi w:val="0"/>
+        <w:ind w:leftChars="0"/>
+        <w:rPr>
+          <w:rFonts w:hint="default"/>
+          <w:lang w:val="en-US"/>
+        </w:rPr>
+      </w:pPr>
+      <w:r>
+        <w:rPr>
+          <w:rFonts w:hint="default"/>
+          <w:lang w:val="en-US"/>
+        </w:rPr>
+        <w:t>The row 54 has empty values</w:t>
+      </w:r>
+    </w:p>
+    <w:p>
+      <w:pPr>
+        <w:numPr>
+          <w:ilvl w:val="0"/>
+          <w:numId w:val="0"/>
+        </w:numPr>
+        <w:bidi w:val="0"/>
+        <w:ind w:leftChars="0"/>
+      </w:pPr>
+      <w:r>
+        <w:drawing>
+          <wp:inline distT="0" distB="0" distL="114300" distR="114300">
+            <wp:extent cx="4238625" cy="1657350"/>
+            <wp:effectExtent l="0" t="0" r="3175" b="6350"/>
+            <wp:docPr id="12" name="Picture 9"/>
+            <wp:cNvGraphicFramePr>
+              <a:graphicFrameLocks xmlns:a="http://schemas.openxmlformats.org/drawingml/2006/main" noChangeAspect="1"/>
+            </wp:cNvGraphicFramePr>
+            <a:graphic xmlns:a="http://schemas.openxmlformats.org/drawingml/2006/main">
+              <a:graphicData uri="http://schemas.openxmlformats.org/drawingml/2006/picture">
+                <pic:pic xmlns:pic="http://schemas.openxmlformats.org/drawingml/2006/picture">
+                  <pic:nvPicPr>
+                    <pic:cNvPr id="12" name="Picture 9"/>
+                    <pic:cNvPicPr>
+                      <a:picLocks noChangeAspect="1"/>
+                    </pic:cNvPicPr>
+                  </pic:nvPicPr>
+                  <pic:blipFill>
+                    <a:blip r:embed="rId14"/>
+                    <a:stretch>
+                      <a:fillRect/>
+                    </a:stretch>
+                  </pic:blipFill>
+                  <pic:spPr>
+                    <a:xfrm>
+                      <a:off x="0" y="0"/>
+                      <a:ext cx="4238625" cy="1657350"/>
+                    </a:xfrm>
+                    <a:prstGeom prst="rect">
+                      <a:avLst/>
+                    </a:prstGeom>
+                    <a:noFill/>
+                    <a:ln>
+                      <a:noFill/>
+                    </a:ln>
+                  </pic:spPr>
+                </pic:pic>
+              </a:graphicData>
+            </a:graphic>
+          </wp:inline>
+        </w:drawing>
+      </w:r>
+    </w:p>
+    <w:p>
+      <w:pPr>
+        <w:numPr>
+          <w:ilvl w:val="0"/>
+          <w:numId w:val="0"/>
+        </w:numPr>
+        <w:bidi w:val="0"/>
+        <w:ind w:leftChars="0"/>
+      </w:pPr>
+    </w:p>
+    <w:p>
+      <w:pPr>
+        <w:numPr>
+          <w:ilvl w:val="0"/>
+          <w:numId w:val="0"/>
+        </w:numPr>
+        <w:bidi w:val="0"/>
+        <w:ind w:leftChars="0"/>
+        <w:rPr>
+          <w:rFonts w:hint="default"/>
+          <w:lang w:val="en-US"/>
+        </w:rPr>
+      </w:pPr>
+      <w:r>
+        <w:rPr>
+          <w:rFonts w:hint="default"/>
+        </w:rPr>
+        <w:t xml:space="preserve"> If you have a string or object data type column and it contains empty strings (''), pandas may not interpret those as null values by default.</w:t>
+      </w:r>
+      <w:r>
+        <w:rPr>
+          <w:rFonts w:hint="default"/>
+          <w:lang w:val="en-US"/>
+        </w:rPr>
+        <w:t xml:space="preserve"> So, to solve this, conversion hs to be done use the following code segments</w:t>
+      </w:r>
+    </w:p>
+    <w:p>
+      <w:pPr>
+        <w:numPr>
+          <w:ilvl w:val="0"/>
+          <w:numId w:val="0"/>
+        </w:numPr>
+        <w:bidi w:val="0"/>
+        <w:ind w:leftChars="0"/>
+        <w:rPr>
+          <w:rFonts w:hint="default"/>
+          <w:lang w:val="en-US"/>
+        </w:rPr>
+      </w:pPr>
+    </w:p>
+    <w:p>
+      <w:pPr>
+        <w:numPr>
+          <w:ilvl w:val="0"/>
+          <w:numId w:val="0"/>
+        </w:numPr>
+        <w:bidi w:val="0"/>
+        <w:ind w:leftChars="0"/>
+        <w:rPr>
+          <w:rFonts w:hint="default"/>
+          <w:lang w:val="en-US"/>
+        </w:rPr>
+      </w:pPr>
+    </w:p>
+    <w:p>
+      <w:pPr>
+        <w:numPr>
+          <w:ilvl w:val="0"/>
+          <w:numId w:val="0"/>
+        </w:numPr>
+        <w:bidi w:val="0"/>
+        <w:ind w:leftChars="0"/>
+        <w:rPr>
+          <w:rFonts w:hint="default"/>
+          <w:lang w:val="en-US"/>
+        </w:rPr>
+      </w:pPr>
+    </w:p>
+    <w:p>
+      <w:pPr>
+        <w:numPr>
+          <w:ilvl w:val="0"/>
+          <w:numId w:val="0"/>
+        </w:numPr>
+        <w:bidi w:val="0"/>
+        <w:ind w:leftChars="0"/>
+        <w:rPr>
+          <w:rFonts w:hint="default"/>
+          <w:lang w:val="en-US"/>
+        </w:rPr>
+      </w:pPr>
+      <w:r>
+        <w:rPr>
+          <w:rFonts w:hint="default"/>
+          <w:lang w:val="en-US"/>
+        </w:rPr>
+        <w:t># Clean the 'EstimatedDayofOvulation' column by replacing empty strings with NaN and converting to float</w:t>
+      </w:r>
+    </w:p>
+    <w:p>
+      <w:pPr>
+        <w:numPr>
+          <w:ilvl w:val="0"/>
+          <w:numId w:val="0"/>
+        </w:numPr>
+        <w:bidi w:val="0"/>
+        <w:ind w:leftChars="0"/>
+        <w:rPr>
+          <w:rFonts w:hint="default"/>
+          <w:lang w:val="en-US"/>
+        </w:rPr>
+      </w:pPr>
+      <w:r>
+        <w:rPr>
+          <w:rFonts w:hint="default"/>
+          <w:lang w:val="en-US"/>
+        </w:rPr>
+        <w:t>ovulation_dataset['EstimatedDayofOvulation'] = pd.to_numeric(df['EstimatedDayofOvulation'], errors='coerce')</w:t>
+      </w:r>
+    </w:p>
+    <w:p>
+      <w:pPr>
+        <w:numPr>
+          <w:ilvl w:val="0"/>
+          <w:numId w:val="0"/>
+        </w:numPr>
+        <w:bidi w:val="0"/>
+        <w:ind w:leftChars="0"/>
+        <w:rPr>
+          <w:rFonts w:hint="default"/>
+          <w:lang w:val="en-US"/>
+        </w:rPr>
+      </w:pPr>
+      <w:r>
+        <w:rPr>
+          <w:rFonts w:hint="default"/>
+          <w:lang w:val="en-US"/>
+        </w:rPr>
+        <w:t># Clean the 'LengthofLutealPhase  ' column by replacing empty strings with NaN and converting to float</w:t>
+      </w:r>
+    </w:p>
+    <w:p>
+      <w:pPr>
+        <w:numPr>
+          <w:ilvl w:val="0"/>
+          <w:numId w:val="0"/>
+        </w:numPr>
+        <w:bidi w:val="0"/>
+        <w:ind w:leftChars="0"/>
+        <w:rPr>
+          <w:rFonts w:hint="default"/>
+          <w:lang w:val="en-US"/>
+        </w:rPr>
+      </w:pPr>
+      <w:r>
+        <w:rPr>
+          <w:rFonts w:hint="default"/>
+          <w:lang w:val="en-US"/>
+        </w:rPr>
+        <w:t>ovulation_dataset['LengthofLutealPhase'] = pd.to_numeric(df['LengthofLutealPhase'], errors='coerce')</w:t>
+      </w:r>
+    </w:p>
+    <w:p>
+      <w:pPr>
+        <w:numPr>
+          <w:ilvl w:val="0"/>
+          <w:numId w:val="0"/>
+        </w:numPr>
+        <w:bidi w:val="0"/>
+        <w:ind w:leftChars="0"/>
+        <w:rPr>
+          <w:rFonts w:hint="default"/>
+          <w:lang w:val="en-US"/>
+        </w:rPr>
+      </w:pPr>
+      <w:r>
+        <w:rPr>
+          <w:rFonts w:hint="default"/>
+          <w:lang w:val="en-US"/>
+        </w:rPr>
+        <w:t># Clean the 'LengthofCycle' column by replacing empty strings with NaN and converting to float</w:t>
+      </w:r>
+    </w:p>
+    <w:p>
+      <w:pPr>
+        <w:numPr>
+          <w:ilvl w:val="0"/>
+          <w:numId w:val="0"/>
+        </w:numPr>
+        <w:bidi w:val="0"/>
+        <w:ind w:leftChars="0"/>
+        <w:rPr>
+          <w:rFonts w:hint="default"/>
+          <w:lang w:val="en-US"/>
+        </w:rPr>
+      </w:pPr>
+      <w:r>
+        <w:rPr>
+          <w:rFonts w:hint="default"/>
+          <w:lang w:val="en-US"/>
+        </w:rPr>
+        <w:t>ovulation_dataset['LengthofCycle'] = pd.to_numeric(df['LengthofCycle'], errors='coerce')</w:t>
+      </w:r>
+    </w:p>
+    <w:p>
+      <w:pPr>
+        <w:numPr>
+          <w:ilvl w:val="0"/>
+          <w:numId w:val="0"/>
+        </w:numPr>
+        <w:bidi w:val="0"/>
+        <w:ind w:leftChars="0"/>
+        <w:rPr>
+          <w:rFonts w:hint="default"/>
+          <w:lang w:val="en-US"/>
+        </w:rPr>
+      </w:pPr>
+      <w:r>
+        <w:rPr>
+          <w:rFonts w:hint="default"/>
+          <w:lang w:val="en-US"/>
+        </w:rPr>
+        <w:t># Find the mode of the 'EstimatedDayofOvulation' column</w:t>
+      </w:r>
+    </w:p>
+    <w:p>
+      <w:pPr>
+        <w:numPr>
+          <w:ilvl w:val="0"/>
+          <w:numId w:val="0"/>
+        </w:numPr>
+        <w:bidi w:val="0"/>
+        <w:ind w:leftChars="0"/>
+        <w:rPr>
+          <w:rFonts w:hint="default"/>
+          <w:lang w:val="en-US"/>
+        </w:rPr>
+      </w:pPr>
+      <w:r>
+        <w:rPr>
+          <w:rFonts w:hint="default"/>
+          <w:lang w:val="en-US"/>
+        </w:rPr>
+        <w:t>mode_EstimatedDayofOvulation = ovulation_dataset['EstimatedDayofOvulation'].mode()[0]</w:t>
+      </w:r>
+    </w:p>
+    <w:p>
+      <w:pPr>
+        <w:numPr>
+          <w:ilvl w:val="0"/>
+          <w:numId w:val="0"/>
+        </w:numPr>
+        <w:bidi w:val="0"/>
+        <w:ind w:leftChars="0"/>
+        <w:rPr>
+          <w:rFonts w:hint="default"/>
+          <w:lang w:val="en-US"/>
+        </w:rPr>
+      </w:pPr>
+    </w:p>
+    <w:p>
+      <w:pPr>
+        <w:numPr>
+          <w:ilvl w:val="0"/>
+          <w:numId w:val="0"/>
+        </w:numPr>
+        <w:bidi w:val="0"/>
+        <w:ind w:leftChars="0"/>
+        <w:rPr>
+          <w:rFonts w:hint="default"/>
+          <w:lang w:val="en-US"/>
+        </w:rPr>
+      </w:pPr>
+      <w:r>
+        <w:rPr>
+          <w:rFonts w:hint="default"/>
+          <w:lang w:val="en-US"/>
+        </w:rPr>
+        <w:t># Print the mode value</w:t>
+      </w:r>
+    </w:p>
+    <w:p>
+      <w:pPr>
+        <w:numPr>
+          <w:ilvl w:val="0"/>
+          <w:numId w:val="0"/>
+        </w:numPr>
+        <w:bidi w:val="0"/>
+        <w:ind w:leftChars="0"/>
+        <w:rPr>
+          <w:rFonts w:hint="default"/>
+          <w:lang w:val="en-US"/>
+        </w:rPr>
+      </w:pPr>
+      <w:r>
+        <w:rPr>
+          <w:rFonts w:hint="default"/>
+          <w:lang w:val="en-US"/>
+        </w:rPr>
+        <w:t>print("Mode of 'EstimatedDayofOvulation' column:", mode_EstimatedDayofOvulation)</w:t>
+      </w:r>
+    </w:p>
+    <w:p>
+      <w:pPr>
+        <w:numPr>
+          <w:ilvl w:val="0"/>
+          <w:numId w:val="0"/>
+        </w:numPr>
+        <w:bidi w:val="0"/>
+        <w:ind w:leftChars="0"/>
+        <w:rPr>
+          <w:rFonts w:hint="default"/>
+          <w:lang w:val="en-US"/>
+        </w:rPr>
+      </w:pPr>
+    </w:p>
+    <w:p>
+      <w:pPr>
+        <w:numPr>
+          <w:ilvl w:val="0"/>
+          <w:numId w:val="0"/>
+        </w:numPr>
+        <w:bidi w:val="0"/>
+        <w:ind w:leftChars="0"/>
+        <w:rPr>
+          <w:rFonts w:hint="default"/>
+          <w:lang w:val="en-US"/>
+        </w:rPr>
+      </w:pPr>
+      <w:r>
+        <w:rPr>
+          <w:rFonts w:hint="default"/>
+          <w:lang w:val="en-US"/>
+        </w:rPr>
+        <w:t># Fill the missing values in 'EstimatedDayofOvulation' column with the mode value</w:t>
+      </w:r>
+    </w:p>
+    <w:p>
+      <w:pPr>
+        <w:numPr>
+          <w:ilvl w:val="0"/>
+          <w:numId w:val="0"/>
+        </w:numPr>
+        <w:bidi w:val="0"/>
+        <w:ind w:leftChars="0"/>
+        <w:rPr>
+          <w:rFonts w:hint="default"/>
+          <w:lang w:val="en-US"/>
+        </w:rPr>
+      </w:pPr>
+      <w:r>
+        <w:rPr>
+          <w:rFonts w:hint="default"/>
+          <w:lang w:val="en-US"/>
+        </w:rPr>
+        <w:t>ovulation_dataset['EstimatedDayofOvulation'].fillna(mode_EstimatedDayofOvulation, inplace=True)</w:t>
+      </w:r>
+    </w:p>
+    <w:p>
+      <w:pPr>
+        <w:numPr>
+          <w:ilvl w:val="0"/>
+          <w:numId w:val="0"/>
+        </w:numPr>
+        <w:bidi w:val="0"/>
+        <w:ind w:leftChars="0"/>
+        <w:rPr>
+          <w:rFonts w:hint="default"/>
+          <w:lang w:val="en-US"/>
+        </w:rPr>
+      </w:pPr>
+      <w:r>
+        <w:rPr>
+          <w:rFonts w:hint="default"/>
+          <w:lang w:val="en-US"/>
+        </w:rPr>
+        <w:t># Find the mode of the 'EstimatedDayofOvulation' column</w:t>
+      </w:r>
+    </w:p>
+    <w:p>
+      <w:pPr>
+        <w:numPr>
+          <w:ilvl w:val="0"/>
+          <w:numId w:val="0"/>
+        </w:numPr>
+        <w:bidi w:val="0"/>
+        <w:ind w:leftChars="0"/>
+        <w:rPr>
+          <w:rFonts w:hint="default"/>
+          <w:lang w:val="en-US"/>
+        </w:rPr>
+      </w:pPr>
+      <w:r>
+        <w:rPr>
+          <w:rFonts w:hint="default"/>
+          <w:lang w:val="en-US"/>
+        </w:rPr>
+        <w:t>mode_LengthofLutealPhase = ovulation_dataset['LengthofLutealPhase'].mode()[0]</w:t>
+      </w:r>
+    </w:p>
+    <w:p>
+      <w:pPr>
+        <w:numPr>
+          <w:ilvl w:val="0"/>
+          <w:numId w:val="0"/>
+        </w:numPr>
+        <w:bidi w:val="0"/>
+        <w:ind w:leftChars="0"/>
+        <w:rPr>
+          <w:rFonts w:hint="default"/>
+          <w:lang w:val="en-US"/>
+        </w:rPr>
+      </w:pPr>
+    </w:p>
+    <w:p>
+      <w:pPr>
+        <w:numPr>
+          <w:ilvl w:val="0"/>
+          <w:numId w:val="0"/>
+        </w:numPr>
+        <w:bidi w:val="0"/>
+        <w:ind w:leftChars="0"/>
+        <w:rPr>
+          <w:rFonts w:hint="default"/>
+          <w:lang w:val="en-US"/>
+        </w:rPr>
+      </w:pPr>
+      <w:r>
+        <w:rPr>
+          <w:rFonts w:hint="default"/>
+          <w:lang w:val="en-US"/>
+        </w:rPr>
+        <w:t># Print the mode value</w:t>
+      </w:r>
+    </w:p>
+    <w:p>
+      <w:pPr>
+        <w:numPr>
+          <w:ilvl w:val="0"/>
+          <w:numId w:val="0"/>
+        </w:numPr>
+        <w:bidi w:val="0"/>
+        <w:ind w:leftChars="0"/>
+        <w:rPr>
+          <w:rFonts w:hint="default"/>
+          <w:lang w:val="en-US"/>
+        </w:rPr>
+      </w:pPr>
+      <w:r>
+        <w:rPr>
+          <w:rFonts w:hint="default"/>
+          <w:lang w:val="en-US"/>
+        </w:rPr>
+        <w:t>print("Mode of 'LengthofLutealPhase' column:", mode_LengthofLutealPhase)</w:t>
+      </w:r>
+    </w:p>
+    <w:p>
+      <w:pPr>
+        <w:numPr>
+          <w:ilvl w:val="0"/>
+          <w:numId w:val="0"/>
+        </w:numPr>
+        <w:bidi w:val="0"/>
+        <w:ind w:leftChars="0"/>
+        <w:rPr>
+          <w:rFonts w:hint="default"/>
+          <w:lang w:val="en-US"/>
+        </w:rPr>
+      </w:pPr>
+    </w:p>
+    <w:p>
+      <w:pPr>
+        <w:numPr>
+          <w:ilvl w:val="0"/>
+          <w:numId w:val="0"/>
+        </w:numPr>
+        <w:bidi w:val="0"/>
+        <w:ind w:leftChars="0"/>
+        <w:rPr>
+          <w:rFonts w:hint="default"/>
+          <w:lang w:val="en-US"/>
+        </w:rPr>
+      </w:pPr>
+      <w:r>
+        <w:rPr>
+          <w:rFonts w:hint="default"/>
+          <w:lang w:val="en-US"/>
+        </w:rPr>
+        <w:t># Fill the missing values in 'LengthofLutealPhase' column with the mode value</w:t>
+      </w:r>
+    </w:p>
+    <w:p>
+      <w:pPr>
+        <w:numPr>
+          <w:ilvl w:val="0"/>
+          <w:numId w:val="0"/>
+        </w:numPr>
+        <w:bidi w:val="0"/>
+        <w:ind w:leftChars="0"/>
+        <w:rPr>
+          <w:rFonts w:hint="default"/>
+          <w:lang w:val="en-US"/>
+        </w:rPr>
+      </w:pPr>
+      <w:r>
+        <w:rPr>
+          <w:rFonts w:hint="default"/>
+          <w:lang w:val="en-US"/>
+        </w:rPr>
+        <w:t>ovulation_dataset['LengthofLutealPhase'].fillna(mode_LengthofLutealPhase, inplace=True)</w:t>
+      </w:r>
+    </w:p>
+    <w:p>
+      <w:pPr>
+        <w:numPr>
+          <w:ilvl w:val="0"/>
+          <w:numId w:val="0"/>
+        </w:numPr>
+        <w:bidi w:val="0"/>
+        <w:ind w:leftChars="0"/>
+        <w:rPr>
+          <w:rFonts w:hint="default"/>
+          <w:lang w:val="en-US"/>
+        </w:rPr>
+      </w:pPr>
+      <w:r>
+        <w:rPr>
+          <w:rFonts w:hint="default"/>
+          <w:lang w:val="en-US"/>
+        </w:rPr>
+        <w:t># Find the mode of the 'EstimatedDayofOvulation' column</w:t>
+      </w:r>
+    </w:p>
+    <w:p>
+      <w:pPr>
+        <w:numPr>
+          <w:ilvl w:val="0"/>
+          <w:numId w:val="0"/>
+        </w:numPr>
+        <w:bidi w:val="0"/>
+        <w:ind w:leftChars="0"/>
+        <w:rPr>
+          <w:rFonts w:hint="default"/>
+          <w:lang w:val="en-US"/>
+        </w:rPr>
+      </w:pPr>
+      <w:r>
+        <w:rPr>
+          <w:rFonts w:hint="default"/>
+          <w:lang w:val="en-US"/>
+        </w:rPr>
+        <w:t>mode_LengthofCycle = ovulation_dataset['LengthofCycle'].mode()[0]</w:t>
+      </w:r>
+    </w:p>
+    <w:p>
+      <w:pPr>
+        <w:numPr>
+          <w:ilvl w:val="0"/>
+          <w:numId w:val="0"/>
+        </w:numPr>
+        <w:bidi w:val="0"/>
+        <w:ind w:leftChars="0"/>
+        <w:rPr>
+          <w:rFonts w:hint="default"/>
+          <w:lang w:val="en-US"/>
+        </w:rPr>
+      </w:pPr>
+    </w:p>
+    <w:p>
+      <w:pPr>
+        <w:numPr>
+          <w:ilvl w:val="0"/>
+          <w:numId w:val="0"/>
+        </w:numPr>
+        <w:bidi w:val="0"/>
+        <w:ind w:leftChars="0"/>
+        <w:rPr>
+          <w:rFonts w:hint="default"/>
+          <w:lang w:val="en-US"/>
+        </w:rPr>
+      </w:pPr>
+      <w:r>
+        <w:rPr>
+          <w:rFonts w:hint="default"/>
+          <w:lang w:val="en-US"/>
+        </w:rPr>
+        <w:t># Print the mode value</w:t>
+      </w:r>
+    </w:p>
+    <w:p>
+      <w:pPr>
+        <w:numPr>
+          <w:ilvl w:val="0"/>
+          <w:numId w:val="0"/>
+        </w:numPr>
+        <w:bidi w:val="0"/>
+        <w:ind w:leftChars="0"/>
+        <w:rPr>
+          <w:rFonts w:hint="default"/>
+          <w:lang w:val="en-US"/>
+        </w:rPr>
+      </w:pPr>
+      <w:r>
+        <w:rPr>
+          <w:rFonts w:hint="default"/>
+          <w:lang w:val="en-US"/>
+        </w:rPr>
+        <w:t>print("Mode of 'LengthofCycle' column:", mode_LengthofCycle)</w:t>
+      </w:r>
+    </w:p>
+    <w:p>
+      <w:pPr>
+        <w:numPr>
+          <w:ilvl w:val="0"/>
+          <w:numId w:val="0"/>
+        </w:numPr>
+        <w:bidi w:val="0"/>
+        <w:ind w:leftChars="0"/>
+        <w:rPr>
+          <w:rFonts w:hint="default"/>
+          <w:lang w:val="en-US"/>
+        </w:rPr>
+      </w:pPr>
+    </w:p>
+    <w:p>
+      <w:pPr>
+        <w:numPr>
+          <w:ilvl w:val="0"/>
+          <w:numId w:val="0"/>
+        </w:numPr>
+        <w:bidi w:val="0"/>
+        <w:ind w:leftChars="0"/>
+        <w:rPr>
+          <w:rFonts w:hint="default"/>
+          <w:lang w:val="en-US"/>
+        </w:rPr>
+      </w:pPr>
+      <w:r>
+        <w:rPr>
+          <w:rFonts w:hint="default"/>
+          <w:lang w:val="en-US"/>
+        </w:rPr>
+        <w:t># Fill the missing values in 'LengthofCycle' column with the mode value</w:t>
+      </w:r>
+    </w:p>
+    <w:p>
+      <w:pPr>
+        <w:numPr>
+          <w:ilvl w:val="0"/>
+          <w:numId w:val="0"/>
+        </w:numPr>
+        <w:bidi w:val="0"/>
+        <w:ind w:leftChars="0"/>
+        <w:rPr>
+          <w:rFonts w:hint="default"/>
+          <w:lang w:val="en-US"/>
+        </w:rPr>
+      </w:pPr>
+      <w:r>
+        <w:rPr>
+          <w:rFonts w:hint="default"/>
+          <w:lang w:val="en-US"/>
+        </w:rPr>
+        <w:t>ovulation_dataset['LengthofCycle'].fillna(mode_LengthofCycle, inplace=True)</w:t>
+      </w:r>
+    </w:p>
+    <w:p>
+      <w:pPr>
+        <w:numPr>
+          <w:ilvl w:val="0"/>
+          <w:numId w:val="0"/>
+        </w:numPr>
+        <w:bidi w:val="0"/>
+        <w:ind w:leftChars="0"/>
+        <w:rPr>
+          <w:rFonts w:hint="default"/>
+          <w:lang w:val="en-US"/>
+        </w:rPr>
+      </w:pPr>
+      <w:r>
+        <w:rPr>
+          <w:rFonts w:hint="default"/>
+          <w:lang w:val="en-US"/>
+        </w:rPr>
+        <w:t>The null values have be removed.</w:t>
+      </w:r>
+    </w:p>
+    <w:p>
+      <w:pPr>
+        <w:numPr>
+          <w:ilvl w:val="0"/>
+          <w:numId w:val="0"/>
+        </w:numPr>
+        <w:bidi w:val="0"/>
+        <w:ind w:leftChars="0"/>
+        <w:rPr>
+          <w:rFonts w:hint="default"/>
+          <w:lang w:val="en-US"/>
+        </w:rPr>
+      </w:pPr>
+      <w:r>
+        <w:drawing>
+          <wp:inline distT="0" distB="0" distL="114300" distR="114300">
+            <wp:extent cx="5272405" cy="2787015"/>
+            <wp:effectExtent l="0" t="0" r="10795" b="6985"/>
+            <wp:docPr id="14" name="Picture 11"/>
+            <wp:cNvGraphicFramePr>
+              <a:graphicFrameLocks xmlns:a="http://schemas.openxmlformats.org/drawingml/2006/main" noChangeAspect="1"/>
+            </wp:cNvGraphicFramePr>
+            <a:graphic xmlns:a="http://schemas.openxmlformats.org/drawingml/2006/main">
+              <a:graphicData uri="http://schemas.openxmlformats.org/drawingml/2006/picture">
+                <pic:pic xmlns:pic="http://schemas.openxmlformats.org/drawingml/2006/picture">
+                  <pic:nvPicPr>
+                    <pic:cNvPr id="14" name="Picture 11"/>
+                    <pic:cNvPicPr>
+                      <a:picLocks noChangeAspect="1"/>
+                    </pic:cNvPicPr>
+                  </pic:nvPicPr>
+                  <pic:blipFill>
+                    <a:blip r:embed="rId15"/>
+                    <a:stretch>
+                      <a:fillRect/>
+                    </a:stretch>
+                  </pic:blipFill>
+                  <pic:spPr>
+                    <a:xfrm>
+                      <a:off x="0" y="0"/>
+                      <a:ext cx="5272405" cy="2787015"/>
+                    </a:xfrm>
+                    <a:prstGeom prst="rect">
+                      <a:avLst/>
+                    </a:prstGeom>
+                    <a:noFill/>
+                    <a:ln>
+                      <a:noFill/>
+                    </a:ln>
+                  </pic:spPr>
+                </pic:pic>
+              </a:graphicData>
+            </a:graphic>
+          </wp:inline>
+        </w:drawing>
+      </w:r>
+      <w:bookmarkStart w:id="0" w:name="_GoBack"/>
+      <w:bookmarkEnd w:id="0"/>
+    </w:p>
+    <w:p>
+      <w:pPr>
+        <w:numPr>
+          <w:ilvl w:val="0"/>
+          <w:numId w:val="0"/>
+        </w:numPr>
+        <w:bidi w:val="0"/>
+        <w:ind w:leftChars="0"/>
+        <w:rPr>
+          <w:rFonts w:hint="default"/>
+          <w:lang w:val="en-US"/>
+        </w:rPr>
+      </w:pPr>
+    </w:p>
+    <w:p>
+      <w:pPr>
+        <w:numPr>
+          <w:ilvl w:val="0"/>
+          <w:numId w:val="0"/>
+        </w:numPr>
+        <w:bidi w:val="0"/>
+        <w:ind w:leftChars="0"/>
+        <w:rPr>
+          <w:rFonts w:hint="default"/>
+          <w:lang w:val="en-US"/>
+        </w:rPr>
+      </w:pPr>
+    </w:p>
+    <w:p>
+      <w:pPr>
+        <w:numPr>
+          <w:ilvl w:val="0"/>
+          <w:numId w:val="0"/>
+        </w:numPr>
+        <w:bidi w:val="0"/>
+        <w:ind w:leftChars="0"/>
+      </w:pPr>
+    </w:p>
+    <w:p>
+      <w:pPr>
+        <w:numPr>
+          <w:ilvl w:val="0"/>
+          <w:numId w:val="0"/>
+        </w:numPr>
+        <w:bidi w:val="0"/>
+        <w:ind w:leftChars="0"/>
+        <w:rPr>
+          <w:rFonts w:hint="default"/>
           <w:lang w:val="en-US"/>
         </w:rPr>
       </w:pPr>
@@ -2663,7 +4803,7 @@
                                             </pic:cNvPicPr>
                                           </pic:nvPicPr>
                                           <pic:blipFill>
-                                            <a:blip r:embed="rId6"/>
+                                            <a:blip r:embed="rId16"/>
                                             <a:stretch>
                                               <a:fillRect/>
                                             </a:stretch>
@@ -2812,7 +4952,7 @@
                                       </pic:cNvPicPr>
                                     </pic:nvPicPr>
                                     <pic:blipFill>
-                                      <a:blip r:embed="rId6"/>
+                                      <a:blip r:embed="rId16"/>
                                       <a:stretch>
                                         <a:fillRect/>
                                       </a:stretch>
@@ -3123,7 +5263,7 @@
                     </pic:cNvPicPr>
                   </pic:nvPicPr>
                   <pic:blipFill>
-                    <a:blip r:embed="rId7"/>
+                    <a:blip r:embed="rId17"/>
                     <a:stretch>
                       <a:fillRect/>
                     </a:stretch>
@@ -3181,7 +5321,7 @@
                     </pic:cNvPicPr>
                   </pic:nvPicPr>
                   <pic:blipFill>
-                    <a:blip r:embed="rId8"/>
+                    <a:blip r:embed="rId18"/>
                     <a:stretch>
                       <a:fillRect/>
                     </a:stretch>
@@ -4015,7 +6155,7 @@
                     </pic:cNvPicPr>
                   </pic:nvPicPr>
                   <pic:blipFill>
-                    <a:blip r:embed="rId9"/>
+                    <a:blip r:embed="rId19"/>
                     <a:stretch>
                       <a:fillRect/>
                     </a:stretch>
@@ -4076,7 +6216,7 @@
                     </pic:cNvPicPr>
                   </pic:nvPicPr>
                   <pic:blipFill>
-                    <a:blip r:embed="rId10"/>
+                    <a:blip r:embed="rId20"/>
                     <a:stretch>
                       <a:fillRect/>
                     </a:stretch>
@@ -4132,7 +6272,7 @@
                     </pic:cNvPicPr>
                   </pic:nvPicPr>
                   <pic:blipFill>
-                    <a:blip r:embed="rId11"/>
+                    <a:blip r:embed="rId21"/>
                     <a:stretch>
                       <a:fillRect/>
                     </a:stretch>
@@ -4188,7 +6328,7 @@
                     </pic:cNvPicPr>
                   </pic:nvPicPr>
                   <pic:blipFill>
-                    <a:blip r:embed="rId12"/>
+                    <a:blip r:embed="rId22"/>
                     <a:stretch>
                       <a:fillRect/>
                     </a:stretch>

</xml_diff>